<commit_message>
nowe zdjęcia do strony głównej + dodany tekst strony głównej
</commit_message>
<xml_diff>
--- a/Bibliografia.docx
+++ b/Bibliografia.docx
@@ -45,7 +45,7 @@
         </w:rPr>
         <w:t xml:space="preserve">Procent każdego producenta na rynku polskim na moment luty 2025 </w:t>
       </w:r>
-      <w:hyperlink r:id="rId5" w:history="1">
+      <w:hyperlink r:id="rId5" w:anchor="monthly-202502-202502-bar" w:history="1">
         <w:r>
           <w:rPr>
             <w:rStyle w:val="Hipercze"/>
@@ -96,6 +96,16 @@
         </w:rPr>
         <w:t xml:space="preserve">Ilość aktywnych użytkowników na świecie na koniec 2024 (25.10.2024) </w:t>
       </w:r>
+    </w:p>
+    <w:p>
+      <w:pPr>
+        <w:pStyle w:val="Akapitzlist"/>
+        <w:ind w:left="1440"/>
+        <w:rPr>
+          <w:sz w:val="32"/>
+          <w:szCs w:val="32"/>
+        </w:rPr>
+      </w:pPr>
       <w:hyperlink r:id="rId6" w:history="1">
         <w:r>
           <w:rPr>
@@ -103,7 +113,7 @@
             <w:sz w:val="32"/>
             <w:szCs w:val="32"/>
           </w:rPr>
-          <w:t>https://onlinelibrary.wiley.com/doi/full/10.1111/opo.13410</w:t>
+          <w:t>https://www.statista.com/forecasts/1143723/smartphone-users-in-the-world</w:t>
         </w:r>
       </w:hyperlink>
       <w:r>
@@ -521,7 +531,7 @@
           <w:szCs w:val="32"/>
         </w:rPr>
         <w:pict w14:anchorId="41E21935">
-          <v:rect id="_x0000_i1217" style="width:0;height:1.5pt" o:hralign="center" o:hrstd="t" o:hr="t" fillcolor="#a0a0a0" stroked="f"/>
+          <v:rect id="_x0000_i1025" style="width:0;height:1.5pt" o:hralign="center" o:hrstd="t" o:hr="t" fillcolor="#a0a0a0" stroked="f"/>
         </w:pict>
       </w:r>
     </w:p>
@@ -747,7 +757,7 @@
           <w:szCs w:val="32"/>
         </w:rPr>
         <w:pict w14:anchorId="19EDD0BC">
-          <v:rect id="_x0000_i1218" style="width:0;height:1.5pt" o:hralign="center" o:hrstd="t" o:hr="t" fillcolor="#a0a0a0" stroked="f"/>
+          <v:rect id="_x0000_i1026" style="width:0;height:1.5pt" o:hralign="center" o:hrstd="t" o:hr="t" fillcolor="#a0a0a0" stroked="f"/>
         </w:pict>
       </w:r>
     </w:p>
@@ -963,7 +973,7 @@
           <w:szCs w:val="32"/>
         </w:rPr>
         <w:pict w14:anchorId="536D84E7">
-          <v:rect id="_x0000_i1219" style="width:0;height:1.5pt" o:hralign="center" o:hrstd="t" o:hr="t" fillcolor="#a0a0a0" stroked="f"/>
+          <v:rect id="_x0000_i1027" style="width:0;height:1.5pt" o:hralign="center" o:hrstd="t" o:hr="t" fillcolor="#a0a0a0" stroked="f"/>
         </w:pict>
       </w:r>
     </w:p>
@@ -1141,7 +1151,7 @@
           <w:szCs w:val="32"/>
         </w:rPr>
         <w:pict w14:anchorId="2B906C22">
-          <v:rect id="_x0000_i1220" style="width:0;height:1.5pt" o:hralign="center" o:hrstd="t" o:hr="t" fillcolor="#a0a0a0" stroked="f"/>
+          <v:rect id="_x0000_i1028" style="width:0;height:1.5pt" o:hralign="center" o:hrstd="t" o:hr="t" fillcolor="#a0a0a0" stroked="f"/>
         </w:pict>
       </w:r>
     </w:p>
@@ -1414,7 +1424,7 @@
           <w:szCs w:val="32"/>
         </w:rPr>
         <w:pict w14:anchorId="5E912280">
-          <v:rect id="_x0000_i1221" style="width:0;height:1.5pt" o:hralign="center" o:hrstd="t" o:hr="t" fillcolor="#a0a0a0" stroked="f"/>
+          <v:rect id="_x0000_i1029" style="width:0;height:1.5pt" o:hralign="center" o:hrstd="t" o:hr="t" fillcolor="#a0a0a0" stroked="f"/>
         </w:pict>
       </w:r>
     </w:p>
@@ -1655,7 +1665,7 @@
           <w:szCs w:val="32"/>
         </w:rPr>
         <w:pict w14:anchorId="00E573A7">
-          <v:rect id="_x0000_i1222" style="width:0;height:1.5pt" o:hralign="center" o:hrstd="t" o:hr="t" fillcolor="#a0a0a0" stroked="f"/>
+          <v:rect id="_x0000_i1030" style="width:0;height:1.5pt" o:hralign="center" o:hrstd="t" o:hr="t" fillcolor="#a0a0a0" stroked="f"/>
         </w:pict>
       </w:r>
     </w:p>
@@ -1810,7 +1820,7 @@
           <w:szCs w:val="32"/>
         </w:rPr>
         <w:pict w14:anchorId="7D927766">
-          <v:rect id="_x0000_i1223" style="width:0;height:1.5pt" o:hralign="center" o:hrstd="t" o:hr="t" fillcolor="#a0a0a0" stroked="f"/>
+          <v:rect id="_x0000_i1031" style="width:0;height:1.5pt" o:hralign="center" o:hrstd="t" o:hr="t" fillcolor="#a0a0a0" stroked="f"/>
         </w:pict>
       </w:r>
     </w:p>
@@ -1998,7 +2008,7 @@
           <w:szCs w:val="32"/>
         </w:rPr>
         <w:pict w14:anchorId="76FB8AEC">
-          <v:rect id="_x0000_i1224" style="width:0;height:1.5pt" o:hralign="center" o:hrstd="t" o:hr="t" fillcolor="#a0a0a0" stroked="f"/>
+          <v:rect id="_x0000_i1032" style="width:0;height:1.5pt" o:hralign="center" o:hrstd="t" o:hr="t" fillcolor="#a0a0a0" stroked="f"/>
         </w:pict>
       </w:r>
     </w:p>
@@ -6180,6 +6190,7 @@
   <w:style w:type="character" w:default="1" w:styleId="Domylnaczcionkaakapitu">
     <w:name w:val="Default Paragraph Font"/>
     <w:uiPriority w:val="1"/>
+    <w:semiHidden/>
     <w:unhideWhenUsed/>
   </w:style>
   <w:style w:type="table" w:default="1" w:styleId="Standardowy">

</xml_diff>

<commit_message>
dodanie podstron dla smartfonów
</commit_message>
<xml_diff>
--- a/Bibliografia.docx
+++ b/Bibliografia.docx
@@ -45,14 +45,46 @@
         </w:rPr>
         <w:t xml:space="preserve">Procent każdego producenta na rynku polskim na moment luty 2025 </w:t>
       </w:r>
-      <w:hyperlink r:id="rId5" w:anchor="monthly-202502-202502-bar" w:history="1">
+      <w:hyperlink r:id="rId5" w:history="1">
         <w:r>
           <w:rPr>
             <w:rStyle w:val="Hipercze"/>
             <w:sz w:val="32"/>
             <w:szCs w:val="32"/>
           </w:rPr>
-          <w:t>https://gs.statcounter.com/vendor-market-share/mobile/poland/#monthly-202502-202502-bar</w:t>
+          <w:t>https://gs.statcounter.com/vendor-market-share/mobile/poland/#mo</w:t>
+        </w:r>
+        <w:r>
+          <w:rPr>
+            <w:rStyle w:val="Hipercze"/>
+            <w:sz w:val="32"/>
+            <w:szCs w:val="32"/>
+          </w:rPr>
+          <w:t>n</w:t>
+        </w:r>
+        <w:r>
+          <w:rPr>
+            <w:rStyle w:val="Hipercze"/>
+            <w:sz w:val="32"/>
+            <w:szCs w:val="32"/>
+          </w:rPr>
+          <w:t>thly</w:t>
+        </w:r>
+        <w:r>
+          <w:rPr>
+            <w:rStyle w:val="Hipercze"/>
+            <w:sz w:val="32"/>
+            <w:szCs w:val="32"/>
+          </w:rPr>
+          <w:t>-</w:t>
+        </w:r>
+        <w:r>
+          <w:rPr>
+            <w:rStyle w:val="Hipercze"/>
+            <w:sz w:val="32"/>
+            <w:szCs w:val="32"/>
+          </w:rPr>
+          <w:t>202504-202504-bar</w:t>
         </w:r>
       </w:hyperlink>
       <w:r>
@@ -67,7 +99,14 @@
           <w:sz w:val="32"/>
           <w:szCs w:val="32"/>
         </w:rPr>
-        <w:t>Luty 2025</w:t>
+        <w:t>Kwiecień</w:t>
+      </w:r>
+      <w:r>
+        <w:rPr>
+          <w:sz w:val="32"/>
+          <w:szCs w:val="32"/>
+        </w:rPr>
+        <w:t xml:space="preserve"> 2025</w:t>
       </w:r>
       <w:r>
         <w:rPr>
@@ -94,6 +133,68 @@
           <w:sz w:val="32"/>
           <w:szCs w:val="32"/>
         </w:rPr>
+        <w:t xml:space="preserve">Globalny rynek kwiecień 2025 </w:t>
+      </w:r>
+      <w:hyperlink r:id="rId6" w:history="1">
+        <w:r>
+          <w:rPr>
+            <w:rStyle w:val="Hipercze"/>
+            <w:sz w:val="32"/>
+            <w:szCs w:val="32"/>
+          </w:rPr>
+          <w:t>https://gs.statcounter.com/vendor-market-share/mobile/</w:t>
+        </w:r>
+        <w:r>
+          <w:rPr>
+            <w:rStyle w:val="Hipercze"/>
+            <w:sz w:val="32"/>
+            <w:szCs w:val="32"/>
+          </w:rPr>
+          <w:t>worldwide</w:t>
+        </w:r>
+        <w:r>
+          <w:rPr>
+            <w:rStyle w:val="Hipercze"/>
+            <w:sz w:val="32"/>
+            <w:szCs w:val="32"/>
+          </w:rPr>
+          <w:t>/#mont</w:t>
+        </w:r>
+        <w:r>
+          <w:rPr>
+            <w:rStyle w:val="Hipercze"/>
+            <w:sz w:val="32"/>
+            <w:szCs w:val="32"/>
+          </w:rPr>
+          <w:t>h</w:t>
+        </w:r>
+        <w:r>
+          <w:rPr>
+            <w:rStyle w:val="Hipercze"/>
+            <w:sz w:val="32"/>
+            <w:szCs w:val="32"/>
+          </w:rPr>
+          <w:t>ly-202504-202504-bar</w:t>
+        </w:r>
+      </w:hyperlink>
+    </w:p>
+    <w:p>
+      <w:pPr>
+        <w:pStyle w:val="Akapitzlist"/>
+        <w:numPr>
+          <w:ilvl w:val="0"/>
+          <w:numId w:val="2"/>
+        </w:numPr>
+        <w:rPr>
+          <w:sz w:val="32"/>
+          <w:szCs w:val="32"/>
+        </w:rPr>
+      </w:pPr>
+      <w:r>
+        <w:rPr>
+          <w:sz w:val="32"/>
+          <w:szCs w:val="32"/>
+        </w:rPr>
         <w:t xml:space="preserve">Ilość aktywnych użytkowników na świecie na koniec 2024 (25.10.2024) </w:t>
       </w:r>
     </w:p>
@@ -106,7 +207,7 @@
           <w:szCs w:val="32"/>
         </w:rPr>
       </w:pPr>
-      <w:hyperlink r:id="rId6" w:history="1">
+      <w:hyperlink r:id="rId7" w:history="1">
         <w:r>
           <w:rPr>
             <w:rStyle w:val="Hipercze"/>
@@ -143,7 +244,7 @@
         </w:rPr>
         <w:t xml:space="preserve">Ilość aktywnych użytkowników w Polsce + przewidywalny wzrost użytkowników do 2029 </w:t>
       </w:r>
-      <w:hyperlink r:id="rId7" w:history="1">
+      <w:hyperlink r:id="rId8" w:history="1">
         <w:r>
           <w:rPr>
             <w:rStyle w:val="Hipercze"/>
@@ -251,7 +352,7 @@
         </w:rPr>
         <w:br/>
       </w:r>
-      <w:hyperlink r:id="rId8" w:history="1">
+      <w:hyperlink r:id="rId9" w:history="1">
         <w:r>
           <w:rPr>
             <w:rStyle w:val="Hipercze"/>
@@ -315,8 +416,9 @@
           <w:szCs w:val="32"/>
           <w:lang w:val="en-GB"/>
         </w:rPr>
-        <w:t>„14 New Galaxy AI Features on Samsung Galaxy S25 Series – TechWiser”</w:t>
-      </w:r>
+        <w:t xml:space="preserve">„14 New Galaxy AI Features on Samsung Galaxy S25 Series – </w:t>
+      </w:r>
+      <w:proofErr w:type="spellStart"/>
       <w:r>
         <w:rPr>
           <w:b/>
@@ -325,9 +427,30 @@
           <w:szCs w:val="32"/>
           <w:lang w:val="en-GB"/>
         </w:rPr>
+        <w:t>TechWiser</w:t>
+      </w:r>
+      <w:proofErr w:type="spellEnd"/>
+      <w:r>
+        <w:rPr>
+          <w:b/>
+          <w:bCs/>
+          <w:sz w:val="32"/>
+          <w:szCs w:val="32"/>
+          <w:lang w:val="en-GB"/>
+        </w:rPr>
+        <w:t>”</w:t>
+      </w:r>
+      <w:r>
+        <w:rPr>
+          <w:b/>
+          <w:bCs/>
+          <w:sz w:val="32"/>
+          <w:szCs w:val="32"/>
+          <w:lang w:val="en-GB"/>
+        </w:rPr>
         <w:br/>
       </w:r>
-      <w:hyperlink r:id="rId9" w:history="1">
+      <w:hyperlink r:id="rId10" w:history="1">
         <w:r>
           <w:rPr>
             <w:rStyle w:val="Hipercze"/>
@@ -364,6 +487,7 @@
           <w:sz w:val="32"/>
           <w:szCs w:val="32"/>
         </w:rPr>
+        <w:lastRenderedPageBreak/>
         <w:t>Zastosowanie: Szczegółowy opis nowych funkcji AI w One UI (S24/S25), np. Single Take, Audio Eraser, Now Brief.</w:t>
       </w:r>
     </w:p>
@@ -390,7 +514,6 @@
           <w:sz w:val="32"/>
           <w:szCs w:val="32"/>
         </w:rPr>
-        <w:lastRenderedPageBreak/>
         <w:t>„Telefon z AI – poznaj nowe możliwości | Samsung Polska” (Euro RTV AGD)</w:t>
       </w:r>
       <w:r>
@@ -402,7 +525,7 @@
         </w:rPr>
         <w:br/>
       </w:r>
-      <w:hyperlink r:id="rId10" w:history="1">
+      <w:hyperlink r:id="rId11" w:history="1">
         <w:r>
           <w:rPr>
             <w:rStyle w:val="Hipercze"/>
@@ -475,7 +598,7 @@
         </w:rPr>
         <w:br/>
       </w:r>
-      <w:hyperlink r:id="rId11" w:history="1">
+      <w:hyperlink r:id="rId12" w:history="1">
         <w:r>
           <w:rPr>
             <w:rStyle w:val="Hipercze"/>
@@ -596,7 +719,7 @@
         </w:rPr>
         <w:br/>
       </w:r>
-      <w:hyperlink r:id="rId12" w:history="1">
+      <w:hyperlink r:id="rId13" w:history="1">
         <w:r>
           <w:rPr>
             <w:rStyle w:val="Hipercze"/>
@@ -617,7 +740,51 @@
           <w:szCs w:val="32"/>
           <w:lang w:val="en-GB"/>
         </w:rPr>
-        <w:t xml:space="preserve"> (Strona główna, zakładka Apple Intelligence w newsroomie)</w:t>
+        <w:t xml:space="preserve"> (Strona </w:t>
+      </w:r>
+      <w:proofErr w:type="spellStart"/>
+      <w:r>
+        <w:rPr>
+          <w:b/>
+          <w:bCs/>
+          <w:sz w:val="32"/>
+          <w:szCs w:val="32"/>
+          <w:lang w:val="en-GB"/>
+        </w:rPr>
+        <w:t>główna</w:t>
+      </w:r>
+      <w:proofErr w:type="spellEnd"/>
+      <w:r>
+        <w:rPr>
+          <w:b/>
+          <w:bCs/>
+          <w:sz w:val="32"/>
+          <w:szCs w:val="32"/>
+          <w:lang w:val="en-GB"/>
+        </w:rPr>
+        <w:t xml:space="preserve">, </w:t>
+      </w:r>
+      <w:proofErr w:type="spellStart"/>
+      <w:r>
+        <w:rPr>
+          <w:b/>
+          <w:bCs/>
+          <w:sz w:val="32"/>
+          <w:szCs w:val="32"/>
+          <w:lang w:val="en-GB"/>
+        </w:rPr>
+        <w:t>zakładka</w:t>
+      </w:r>
+      <w:proofErr w:type="spellEnd"/>
+      <w:r>
+        <w:rPr>
+          <w:b/>
+          <w:bCs/>
+          <w:sz w:val="32"/>
+          <w:szCs w:val="32"/>
+          <w:lang w:val="en-GB"/>
+        </w:rPr>
+        <w:t xml:space="preserve"> Apple Intelligence w newsroomie)</w:t>
       </w:r>
     </w:p>
     <w:p>
@@ -715,6 +882,7 @@
           <w:sz w:val="32"/>
           <w:szCs w:val="32"/>
         </w:rPr>
+        <w:lastRenderedPageBreak/>
         <w:t>Zastosowanie: Pogłębiona lista funkcji, takich jak Visual Look Up, Live Text, generowanie obrazów w iOS 18.</w:t>
       </w:r>
     </w:p>
@@ -736,7 +904,6 @@
           <w:sz w:val="32"/>
           <w:szCs w:val="32"/>
         </w:rPr>
-        <w:lastRenderedPageBreak/>
         <w:t>(Większość informacji pochodzi z newsroomu Apple oraz z artykułów, które nie miały sprecyzowanych linków w tekście.)</w:t>
       </w:r>
     </w:p>
@@ -819,7 +986,7 @@
         </w:rPr>
         <w:br/>
       </w:r>
-      <w:hyperlink r:id="rId13" w:history="1">
+      <w:hyperlink r:id="rId14" w:history="1">
         <w:r>
           <w:rPr>
             <w:rStyle w:val="Hipercze"/>
@@ -883,8 +1050,9 @@
           <w:szCs w:val="32"/>
           <w:lang w:val="en-GB"/>
         </w:rPr>
-        <w:t>„Xiaomi’s XiaoAI Voice Assistant Gets a Generative AI Upgrade – Gizmochina”</w:t>
-      </w:r>
+        <w:t xml:space="preserve">„Xiaomi’s </w:t>
+      </w:r>
+      <w:proofErr w:type="spellStart"/>
       <w:r>
         <w:rPr>
           <w:b/>
@@ -893,9 +1061,52 @@
           <w:szCs w:val="32"/>
           <w:lang w:val="en-GB"/>
         </w:rPr>
+        <w:t>XiaoAI</w:t>
+      </w:r>
+      <w:proofErr w:type="spellEnd"/>
+      <w:r>
+        <w:rPr>
+          <w:b/>
+          <w:bCs/>
+          <w:sz w:val="32"/>
+          <w:szCs w:val="32"/>
+          <w:lang w:val="en-GB"/>
+        </w:rPr>
+        <w:t xml:space="preserve"> Voice Assistant Gets a Generative AI Upgrade – </w:t>
+      </w:r>
+      <w:proofErr w:type="spellStart"/>
+      <w:r>
+        <w:rPr>
+          <w:b/>
+          <w:bCs/>
+          <w:sz w:val="32"/>
+          <w:szCs w:val="32"/>
+          <w:lang w:val="en-GB"/>
+        </w:rPr>
+        <w:t>Gizmochina</w:t>
+      </w:r>
+      <w:proofErr w:type="spellEnd"/>
+      <w:r>
+        <w:rPr>
+          <w:b/>
+          <w:bCs/>
+          <w:sz w:val="32"/>
+          <w:szCs w:val="32"/>
+          <w:lang w:val="en-GB"/>
+        </w:rPr>
+        <w:t>”</w:t>
+      </w:r>
+      <w:r>
+        <w:rPr>
+          <w:b/>
+          <w:bCs/>
+          <w:sz w:val="32"/>
+          <w:szCs w:val="32"/>
+          <w:lang w:val="en-GB"/>
+        </w:rPr>
         <w:br/>
       </w:r>
-      <w:hyperlink r:id="rId14" w:history="1">
+      <w:hyperlink r:id="rId15" w:history="1">
         <w:r>
           <w:rPr>
             <w:rStyle w:val="Hipercze"/>
@@ -1038,7 +1249,7 @@
         </w:rPr>
         <w:br/>
       </w:r>
-      <w:hyperlink r:id="rId15" w:history="1">
+      <w:hyperlink r:id="rId16" w:history="1">
         <w:r>
           <w:rPr>
             <w:rStyle w:val="Hipercze"/>
@@ -1059,7 +1270,51 @@
           <w:szCs w:val="32"/>
           <w:lang w:val="en-GB"/>
         </w:rPr>
-        <w:t xml:space="preserve"> (sekcja Pixel, artykuł w stylu: „14 new AI features…”)</w:t>
+        <w:t xml:space="preserve"> (</w:t>
+      </w:r>
+      <w:proofErr w:type="spellStart"/>
+      <w:r>
+        <w:rPr>
+          <w:b/>
+          <w:bCs/>
+          <w:sz w:val="32"/>
+          <w:szCs w:val="32"/>
+          <w:lang w:val="en-GB"/>
+        </w:rPr>
+        <w:t>sekcja</w:t>
+      </w:r>
+      <w:proofErr w:type="spellEnd"/>
+      <w:r>
+        <w:rPr>
+          <w:b/>
+          <w:bCs/>
+          <w:sz w:val="32"/>
+          <w:szCs w:val="32"/>
+          <w:lang w:val="en-GB"/>
+        </w:rPr>
+        <w:t xml:space="preserve"> Pixel, </w:t>
+      </w:r>
+      <w:proofErr w:type="spellStart"/>
+      <w:r>
+        <w:rPr>
+          <w:b/>
+          <w:bCs/>
+          <w:sz w:val="32"/>
+          <w:szCs w:val="32"/>
+          <w:lang w:val="en-GB"/>
+        </w:rPr>
+        <w:t>artykuł</w:t>
+      </w:r>
+      <w:proofErr w:type="spellEnd"/>
+      <w:r>
+        <w:rPr>
+          <w:b/>
+          <w:bCs/>
+          <w:sz w:val="32"/>
+          <w:szCs w:val="32"/>
+          <w:lang w:val="en-GB"/>
+        </w:rPr>
+        <w:t xml:space="preserve"> w stylu: „14 new AI features…”)</w:t>
       </w:r>
     </w:p>
     <w:p>
@@ -1111,6 +1366,7 @@
           <w:sz w:val="32"/>
           <w:szCs w:val="32"/>
         </w:rPr>
+        <w:lastRenderedPageBreak/>
         <w:t>Wzmianki o AI w Pixel 7 (np. Photo Unblur, Magic Eraser)</w:t>
       </w:r>
       <w:r>
@@ -1176,7 +1432,6 @@
           <w:sz w:val="32"/>
           <w:szCs w:val="32"/>
         </w:rPr>
-        <w:lastRenderedPageBreak/>
         <w:t>OnePlus (OxygenOS)</w:t>
       </w:r>
     </w:p>
@@ -1205,8 +1460,9 @@
           <w:szCs w:val="32"/>
           <w:lang w:val="en-GB"/>
         </w:rPr>
-        <w:t>„Top 9 AI Features in OxygenOS 15 You Should Be Using” – TechWiser</w:t>
-      </w:r>
+        <w:t xml:space="preserve">„Top 9 AI Features in </w:t>
+      </w:r>
+      <w:proofErr w:type="spellStart"/>
       <w:r>
         <w:rPr>
           <w:b/>
@@ -1215,9 +1471,42 @@
           <w:szCs w:val="32"/>
           <w:lang w:val="en-GB"/>
         </w:rPr>
+        <w:t>OxygenOS</w:t>
+      </w:r>
+      <w:proofErr w:type="spellEnd"/>
+      <w:r>
+        <w:rPr>
+          <w:b/>
+          <w:bCs/>
+          <w:sz w:val="32"/>
+          <w:szCs w:val="32"/>
+          <w:lang w:val="en-GB"/>
+        </w:rPr>
+        <w:t xml:space="preserve"> 15 You Should Be Using” – </w:t>
+      </w:r>
+      <w:proofErr w:type="spellStart"/>
+      <w:r>
+        <w:rPr>
+          <w:b/>
+          <w:bCs/>
+          <w:sz w:val="32"/>
+          <w:szCs w:val="32"/>
+          <w:lang w:val="en-GB"/>
+        </w:rPr>
+        <w:t>TechWiser</w:t>
+      </w:r>
+      <w:proofErr w:type="spellEnd"/>
+      <w:r>
+        <w:rPr>
+          <w:b/>
+          <w:bCs/>
+          <w:sz w:val="32"/>
+          <w:szCs w:val="32"/>
+          <w:lang w:val="en-GB"/>
+        </w:rPr>
         <w:br/>
       </w:r>
-      <w:hyperlink r:id="rId16" w:history="1">
+      <w:hyperlink r:id="rId17" w:history="1">
         <w:r>
           <w:rPr>
             <w:rStyle w:val="Hipercze"/>
@@ -1282,8 +1571,9 @@
           <w:szCs w:val="32"/>
           <w:lang w:val="en-GB"/>
         </w:rPr>
-        <w:t>„Oxygen OS 15: All Features You Must to Know About” – TechWiser</w:t>
-      </w:r>
+        <w:t xml:space="preserve">„Oxygen OS 15: All Features You Must to Know About” – </w:t>
+      </w:r>
+      <w:proofErr w:type="spellStart"/>
       <w:r>
         <w:rPr>
           <w:b/>
@@ -1292,9 +1582,20 @@
           <w:szCs w:val="32"/>
           <w:lang w:val="en-GB"/>
         </w:rPr>
+        <w:t>TechWiser</w:t>
+      </w:r>
+      <w:proofErr w:type="spellEnd"/>
+      <w:r>
+        <w:rPr>
+          <w:b/>
+          <w:bCs/>
+          <w:sz w:val="32"/>
+          <w:szCs w:val="32"/>
+          <w:lang w:val="en-GB"/>
+        </w:rPr>
         <w:br/>
       </w:r>
-      <w:hyperlink r:id="rId17" w:history="1">
+      <w:hyperlink r:id="rId18" w:history="1">
         <w:r>
           <w:rPr>
             <w:rStyle w:val="Hipercze"/>
@@ -1368,7 +1669,7 @@
         </w:rPr>
         <w:br/>
       </w:r>
-      <w:hyperlink r:id="rId18" w:history="1">
+      <w:hyperlink r:id="rId19" w:history="1">
         <w:r>
           <w:rPr>
             <w:rStyle w:val="Hipercze"/>
@@ -1474,8 +1775,9 @@
           <w:szCs w:val="32"/>
           <w:lang w:val="en-GB"/>
         </w:rPr>
-        <w:t>„Huawei Celia Voice Assistant now uses Pangu AI Model – Techjaja”</w:t>
-      </w:r>
+        <w:t xml:space="preserve">„Huawei Celia Voice Assistant now uses Pangu AI Model – </w:t>
+      </w:r>
+      <w:proofErr w:type="spellStart"/>
       <w:r>
         <w:rPr>
           <w:b/>
@@ -1484,9 +1786,30 @@
           <w:szCs w:val="32"/>
           <w:lang w:val="en-GB"/>
         </w:rPr>
+        <w:t>Techjaja</w:t>
+      </w:r>
+      <w:proofErr w:type="spellEnd"/>
+      <w:r>
+        <w:rPr>
+          <w:b/>
+          <w:bCs/>
+          <w:sz w:val="32"/>
+          <w:szCs w:val="32"/>
+          <w:lang w:val="en-GB"/>
+        </w:rPr>
+        <w:t>”</w:t>
+      </w:r>
+      <w:r>
+        <w:rPr>
+          <w:b/>
+          <w:bCs/>
+          <w:sz w:val="32"/>
+          <w:szCs w:val="32"/>
+          <w:lang w:val="en-GB"/>
+        </w:rPr>
         <w:br/>
       </w:r>
-      <w:hyperlink r:id="rId19" w:history="1">
+      <w:hyperlink r:id="rId20" w:history="1">
         <w:r>
           <w:rPr>
             <w:rStyle w:val="Hipercze"/>
@@ -1545,6 +1868,7 @@
           <w:szCs w:val="32"/>
           <w:lang w:val="en-GB"/>
         </w:rPr>
+        <w:lastRenderedPageBreak/>
         <w:t>„Spruce Up Images with Golden Snap | HUAWEI Support Global”</w:t>
       </w:r>
       <w:r>
@@ -1557,7 +1881,7 @@
         </w:rPr>
         <w:br/>
       </w:r>
-      <w:hyperlink r:id="rId20" w:history="1">
+      <w:hyperlink r:id="rId21" w:history="1">
         <w:r>
           <w:rPr>
             <w:rStyle w:val="Hipercze"/>
@@ -1578,7 +1902,29 @@
           <w:szCs w:val="32"/>
           <w:lang w:val="en-GB"/>
         </w:rPr>
-        <w:t xml:space="preserve"> (dział Golden Snap)</w:t>
+        <w:t xml:space="preserve"> (</w:t>
+      </w:r>
+      <w:proofErr w:type="spellStart"/>
+      <w:r>
+        <w:rPr>
+          <w:b/>
+          <w:bCs/>
+          <w:sz w:val="32"/>
+          <w:szCs w:val="32"/>
+          <w:lang w:val="en-GB"/>
+        </w:rPr>
+        <w:t>dział</w:t>
+      </w:r>
+      <w:proofErr w:type="spellEnd"/>
+      <w:r>
+        <w:rPr>
+          <w:b/>
+          <w:bCs/>
+          <w:sz w:val="32"/>
+          <w:szCs w:val="32"/>
+          <w:lang w:val="en-GB"/>
+        </w:rPr>
+        <w:t xml:space="preserve"> Golden Snap)</w:t>
       </w:r>
     </w:p>
     <w:p>
@@ -1601,7 +1947,6 @@
           <w:sz w:val="32"/>
           <w:szCs w:val="32"/>
         </w:rPr>
-        <w:lastRenderedPageBreak/>
         <w:t>Zastosowanie: Wyjaśnienie, jak działa AI Remove Passersby / Reflection w aparacie Huawei.</w:t>
       </w:r>
     </w:p>
@@ -1724,7 +2069,7 @@
         </w:rPr>
         <w:br/>
       </w:r>
-      <w:hyperlink r:id="rId21" w:history="1">
+      <w:hyperlink r:id="rId22" w:history="1">
         <w:r>
           <w:rPr>
             <w:rStyle w:val="Hipercze"/>
@@ -1870,8 +2215,9 @@
           <w:szCs w:val="32"/>
           <w:lang w:val="en-GB"/>
         </w:rPr>
-        <w:t>„What is Moto AI? Motorola’s artificial intelligence features explained” – TrustedReviews</w:t>
-      </w:r>
+        <w:t xml:space="preserve">„What is Moto AI? Motorola’s artificial intelligence features explained” – </w:t>
+      </w:r>
+      <w:proofErr w:type="spellStart"/>
       <w:r>
         <w:rPr>
           <w:b/>
@@ -1880,9 +2226,20 @@
           <w:szCs w:val="32"/>
           <w:lang w:val="en-GB"/>
         </w:rPr>
+        <w:t>TrustedReviews</w:t>
+      </w:r>
+      <w:proofErr w:type="spellEnd"/>
+      <w:r>
+        <w:rPr>
+          <w:b/>
+          <w:bCs/>
+          <w:sz w:val="32"/>
+          <w:szCs w:val="32"/>
+          <w:lang w:val="en-GB"/>
+        </w:rPr>
         <w:br/>
       </w:r>
-      <w:hyperlink r:id="rId22" w:history="1">
+      <w:hyperlink r:id="rId23" w:history="1">
         <w:r>
           <w:rPr>
             <w:rStyle w:val="Hipercze"/>
@@ -1941,8 +2298,10 @@
           <w:szCs w:val="32"/>
           <w:lang w:val="en-GB"/>
         </w:rPr>
-        <w:t>„Motorola reveals ambitious upcoming Moto AI features for its phones” – AndroidAuthority</w:t>
-      </w:r>
+        <w:lastRenderedPageBreak/>
+        <w:t xml:space="preserve">„Motorola reveals ambitious upcoming Moto AI features for its phones” – </w:t>
+      </w:r>
+      <w:proofErr w:type="spellStart"/>
       <w:r>
         <w:rPr>
           <w:b/>
@@ -1951,9 +2310,20 @@
           <w:szCs w:val="32"/>
           <w:lang w:val="en-GB"/>
         </w:rPr>
+        <w:t>AndroidAuthority</w:t>
+      </w:r>
+      <w:proofErr w:type="spellEnd"/>
+      <w:r>
+        <w:rPr>
+          <w:b/>
+          <w:bCs/>
+          <w:sz w:val="32"/>
+          <w:szCs w:val="32"/>
+          <w:lang w:val="en-GB"/>
+        </w:rPr>
         <w:br/>
       </w:r>
-      <w:hyperlink r:id="rId23" w:history="1">
+      <w:hyperlink r:id="rId24" w:history="1">
         <w:r>
           <w:rPr>
             <w:rStyle w:val="Hipercze"/>
@@ -1987,7 +2357,6 @@
           <w:sz w:val="32"/>
           <w:szCs w:val="32"/>
         </w:rPr>
-        <w:lastRenderedPageBreak/>
         <w:t>Zastosowanie: Zapowiedź planów rozwojowych (Remember This, Catch Me Up, Pay Attention).</w:t>
       </w:r>
     </w:p>
@@ -2070,7 +2439,7 @@
         </w:rPr>
         <w:br/>
       </w:r>
-      <w:hyperlink r:id="rId24" w:history="1">
+      <w:hyperlink r:id="rId25" w:history="1">
         <w:r>
           <w:rPr>
             <w:rStyle w:val="Hipercze"/>
@@ -2126,6 +2495,7 @@
           <w:lang w:val="en-GB"/>
         </w:rPr>
       </w:pPr>
+      <w:proofErr w:type="spellStart"/>
       <w:r>
         <w:rPr>
           <w:b/>
@@ -2134,8 +2504,9 @@
           <w:szCs w:val="32"/>
           <w:lang w:val="en-GB"/>
         </w:rPr>
-        <w:t>ColorOS 15 – Launch AI (OPPO newsroom)</w:t>
-      </w:r>
+        <w:t>ColorOS</w:t>
+      </w:r>
+      <w:proofErr w:type="spellEnd"/>
       <w:r>
         <w:rPr>
           <w:b/>
@@ -2144,9 +2515,19 @@
           <w:szCs w:val="32"/>
           <w:lang w:val="en-GB"/>
         </w:rPr>
+        <w:t xml:space="preserve"> 15 – Launch AI (OPPO newsroom)</w:t>
+      </w:r>
+      <w:r>
+        <w:rPr>
+          <w:b/>
+          <w:bCs/>
+          <w:sz w:val="32"/>
+          <w:szCs w:val="32"/>
+          <w:lang w:val="en-GB"/>
+        </w:rPr>
         <w:br/>
       </w:r>
-      <w:hyperlink r:id="rId25" w:history="1">
+      <w:hyperlink r:id="rId26" w:history="1">
         <w:r>
           <w:rPr>
             <w:rStyle w:val="Hipercze"/>
@@ -2389,6 +2770,7 @@
           <w:sz w:val="36"/>
           <w:szCs w:val="36"/>
         </w:rPr>
+        <w:lastRenderedPageBreak/>
         <w:t>Oppo</w:t>
       </w:r>
     </w:p>

</xml_diff>